<commit_message>
Agregar plantilla CU modulo NGB
</commit_message>
<xml_diff>
--- a/Avances/Avance2_Phantom.docx
+++ b/Avances/Avance2_Phantom.docx
@@ -60,12 +60,12 @@
           <wp:inline distB="114300" distT="114300" distL="114300" distR="114300">
             <wp:extent cx="4998811" cy="1316891"/>
             <wp:effectExtent b="0" l="0" r="0" t="0"/>
-            <wp:docPr id="20" name="image2.png"/>
+            <wp:docPr id="20" name="image5.png"/>
             <a:graphic>
               <a:graphicData uri="http://schemas.openxmlformats.org/drawingml/2006/picture">
                 <pic:pic>
                   <pic:nvPicPr>
-                    <pic:cNvPr id="0" name="image2.png"/>
+                    <pic:cNvPr id="0" name="image5.png"/>
                     <pic:cNvPicPr preferRelativeResize="0"/>
                   </pic:nvPicPr>
                   <pic:blipFill>
@@ -1200,12 +1200,12 @@
           <wp:inline distB="114300" distT="114300" distL="114300" distR="114300">
             <wp:extent cx="5731200" cy="6692900"/>
             <wp:effectExtent b="0" l="0" r="0" t="0"/>
-            <wp:docPr id="11" name="image19.png"/>
+            <wp:docPr id="11" name="image20.png"/>
             <a:graphic>
               <a:graphicData uri="http://schemas.openxmlformats.org/drawingml/2006/picture">
                 <pic:pic>
                   <pic:nvPicPr>
-                    <pic:cNvPr id="0" name="image19.png"/>
+                    <pic:cNvPr id="0" name="image20.png"/>
                     <pic:cNvPicPr preferRelativeResize="0"/>
                   </pic:nvPicPr>
                   <pic:blipFill>
@@ -10311,7 +10311,7 @@
                 <w:szCs w:val="20"/>
                 <w:rtl w:val="0"/>
               </w:rPr>
-              <w:t xml:space="preserve">Módulos natgasblocks</w:t>
+              <w:t xml:space="preserve">Módulos natgas blocks</w:t>
             </w:r>
           </w:p>
         </w:tc>
@@ -10477,7 +10477,7 @@
                 <w:szCs w:val="20"/>
                 <w:rtl w:val="0"/>
               </w:rPr>
-              <w:t xml:space="preserve">Registrar solicitud de NatGasBlocks</w:t>
+              <w:t xml:space="preserve">Registrar solicitud de Natgas blocks</w:t>
             </w:r>
           </w:p>
         </w:tc>
@@ -17547,12 +17547,12 @@
           <wp:inline distB="114300" distT="114300" distL="114300" distR="114300">
             <wp:extent cx="4910138" cy="5675939"/>
             <wp:effectExtent b="0" l="0" r="0" t="0"/>
-            <wp:docPr id="3" name="image15.png"/>
+            <wp:docPr id="3" name="image11.png"/>
             <a:graphic>
               <a:graphicData uri="http://schemas.openxmlformats.org/drawingml/2006/picture">
                 <pic:pic>
                   <pic:nvPicPr>
-                    <pic:cNvPr id="0" name="image15.png"/>
+                    <pic:cNvPr id="0" name="image11.png"/>
                     <pic:cNvPicPr preferRelativeResize="0"/>
                   </pic:nvPicPr>
                   <pic:blipFill>
@@ -18320,12 +18320,12 @@
           <wp:inline distB="114300" distT="114300" distL="114300" distR="114300">
             <wp:extent cx="2579850" cy="3517977"/>
             <wp:effectExtent b="0" l="0" r="0" t="0"/>
-            <wp:docPr id="22" name="image21.png"/>
+            <wp:docPr id="22" name="image22.png"/>
             <a:graphic>
               <a:graphicData uri="http://schemas.openxmlformats.org/drawingml/2006/picture">
                 <pic:pic>
                   <pic:nvPicPr>
-                    <pic:cNvPr id="0" name="image21.png"/>
+                    <pic:cNvPr id="0" name="image22.png"/>
                     <pic:cNvPicPr preferRelativeResize="0"/>
                   </pic:nvPicPr>
                   <pic:blipFill>
@@ -20025,12 +20025,12 @@
           <wp:inline distB="114300" distT="114300" distL="114300" distR="114300">
             <wp:extent cx="4953000" cy="3952875"/>
             <wp:effectExtent b="0" l="0" r="0" t="0"/>
-            <wp:docPr id="6" name="image12.jpg"/>
+            <wp:docPr id="6" name="image14.jpg"/>
             <a:graphic>
               <a:graphicData uri="http://schemas.openxmlformats.org/drawingml/2006/picture">
                 <pic:pic>
                   <pic:nvPicPr>
-                    <pic:cNvPr id="0" name="image12.jpg"/>
+                    <pic:cNvPr id="0" name="image14.jpg"/>
                     <pic:cNvPicPr preferRelativeResize="0"/>
                   </pic:nvPicPr>
                   <pic:blipFill>
@@ -21043,12 +21043,12 @@
           <wp:inline distB="114300" distT="114300" distL="114300" distR="114300">
             <wp:extent cx="4092996" cy="5948363"/>
             <wp:effectExtent b="0" l="0" r="0" t="0"/>
-            <wp:docPr id="17" name="image14.png"/>
+            <wp:docPr id="17" name="image15.png"/>
             <a:graphic>
               <a:graphicData uri="http://schemas.openxmlformats.org/drawingml/2006/picture">
                 <pic:pic>
                   <pic:nvPicPr>
-                    <pic:cNvPr id="0" name="image14.png"/>
+                    <pic:cNvPr id="0" name="image15.png"/>
                     <pic:cNvPicPr preferRelativeResize="0"/>
                   </pic:nvPicPr>
                   <pic:blipFill>
@@ -22129,12 +22129,12 @@
           <wp:inline distB="114300" distT="114300" distL="114300" distR="114300">
             <wp:extent cx="4321013" cy="6269161"/>
             <wp:effectExtent b="0" l="0" r="0" t="0"/>
-            <wp:docPr id="19" name="image18.png"/>
+            <wp:docPr id="19" name="image19.png"/>
             <a:graphic>
               <a:graphicData uri="http://schemas.openxmlformats.org/drawingml/2006/picture">
                 <pic:pic>
                   <pic:nvPicPr>
-                    <pic:cNvPr id="0" name="image18.png"/>
+                    <pic:cNvPr id="0" name="image19.png"/>
                     <pic:cNvPicPr preferRelativeResize="0"/>
                   </pic:nvPicPr>
                   <pic:blipFill>
@@ -22284,7 +22284,7 @@
                 <w:szCs w:val="20"/>
                 <w:rtl w:val="0"/>
               </w:rPr>
-              <w:t xml:space="preserve">Registrar solicitud de Natgas Blocks</w:t>
+              <w:t xml:space="preserve">Registrar solicitud de Natgas blocks</w:t>
             </w:r>
           </w:p>
         </w:tc>
@@ -22648,7 +22648,7 @@
                 <w:szCs w:val="20"/>
                 <w:rtl w:val="0"/>
               </w:rPr>
-              <w:t xml:space="preserve">Eliminar solicitud de NatGas Blocks</w:t>
+              <w:t xml:space="preserve">Eliminar solicitud de Natgas  blocks</w:t>
             </w:r>
           </w:p>
         </w:tc>
@@ -46200,12 +46200,12 @@
           <wp:inline distB="114300" distT="114300" distL="114300" distR="114300">
             <wp:extent cx="5453063" cy="3393017"/>
             <wp:effectExtent b="0" l="0" r="0" t="0"/>
-            <wp:docPr id="24" name="image22.png"/>
+            <wp:docPr id="24" name="image21.png"/>
             <a:graphic>
               <a:graphicData uri="http://schemas.openxmlformats.org/drawingml/2006/picture">
                 <pic:pic>
                   <pic:nvPicPr>
-                    <pic:cNvPr id="0" name="image22.png"/>
+                    <pic:cNvPr id="0" name="image21.png"/>
                     <pic:cNvPicPr preferRelativeResize="0"/>
                   </pic:nvPicPr>
                   <pic:blipFill>
@@ -46306,12 +46306,12 @@
           <wp:inline distB="114300" distT="114300" distL="114300" distR="114300">
             <wp:extent cx="5262563" cy="3605063"/>
             <wp:effectExtent b="0" l="0" r="0" t="0"/>
-            <wp:docPr id="15" name="image13.png"/>
+            <wp:docPr id="15" name="image9.png"/>
             <a:graphic>
               <a:graphicData uri="http://schemas.openxmlformats.org/drawingml/2006/picture">
                 <pic:pic>
                   <pic:nvPicPr>
-                    <pic:cNvPr id="0" name="image13.png"/>
+                    <pic:cNvPr id="0" name="image9.png"/>
                     <pic:cNvPicPr preferRelativeResize="0"/>
                   </pic:nvPicPr>
                   <pic:blipFill>
@@ -46468,12 +46468,12 @@
           <wp:inline distB="114300" distT="114300" distL="114300" distR="114300">
             <wp:extent cx="5634038" cy="3849591"/>
             <wp:effectExtent b="0" l="0" r="0" t="0"/>
-            <wp:docPr id="5" name="image6.png"/>
+            <wp:docPr id="5" name="image10.png"/>
             <a:graphic>
               <a:graphicData uri="http://schemas.openxmlformats.org/drawingml/2006/picture">
                 <pic:pic>
                   <pic:nvPicPr>
-                    <pic:cNvPr id="0" name="image6.png"/>
+                    <pic:cNvPr id="0" name="image10.png"/>
                     <pic:cNvPicPr preferRelativeResize="0"/>
                   </pic:nvPicPr>
                   <pic:blipFill>
@@ -46538,12 +46538,12 @@
           <wp:inline distB="114300" distT="114300" distL="114300" distR="114300">
             <wp:extent cx="5738813" cy="3922488"/>
             <wp:effectExtent b="0" l="0" r="0" t="0"/>
-            <wp:docPr id="16" name="image9.png"/>
+            <wp:docPr id="16" name="image4.png"/>
             <a:graphic>
               <a:graphicData uri="http://schemas.openxmlformats.org/drawingml/2006/picture">
                 <pic:pic>
                   <pic:nvPicPr>
-                    <pic:cNvPr id="0" name="image9.png"/>
+                    <pic:cNvPr id="0" name="image4.png"/>
                     <pic:cNvPicPr preferRelativeResize="0"/>
                   </pic:nvPicPr>
                   <pic:blipFill>
@@ -46592,12 +46592,12 @@
           <wp:inline distB="114300" distT="114300" distL="114300" distR="114300">
             <wp:extent cx="5731200" cy="3898900"/>
             <wp:effectExtent b="0" l="0" r="0" t="0"/>
-            <wp:docPr id="14" name="image4.png"/>
+            <wp:docPr id="14" name="image12.png"/>
             <a:graphic>
               <a:graphicData uri="http://schemas.openxmlformats.org/drawingml/2006/picture">
                 <pic:pic>
                   <pic:nvPicPr>
-                    <pic:cNvPr id="0" name="image4.png"/>
+                    <pic:cNvPr id="0" name="image12.png"/>
                     <pic:cNvPicPr preferRelativeResize="0"/>
                   </pic:nvPicPr>
                   <pic:blipFill>
@@ -46646,12 +46646,12 @@
           <wp:inline distB="114300" distT="114300" distL="114300" distR="114300">
             <wp:extent cx="5731200" cy="3860800"/>
             <wp:effectExtent b="0" l="0" r="0" t="0"/>
-            <wp:docPr id="8" name="image5.png"/>
+            <wp:docPr id="8" name="image7.png"/>
             <a:graphic>
               <a:graphicData uri="http://schemas.openxmlformats.org/drawingml/2006/picture">
                 <pic:pic>
                   <pic:nvPicPr>
-                    <pic:cNvPr id="0" name="image5.png"/>
+                    <pic:cNvPr id="0" name="image7.png"/>
                     <pic:cNvPicPr preferRelativeResize="0"/>
                   </pic:nvPicPr>
                   <pic:blipFill>
@@ -46700,12 +46700,12 @@
           <wp:inline distB="114300" distT="114300" distL="114300" distR="114300">
             <wp:extent cx="5735210" cy="3885812"/>
             <wp:effectExtent b="0" l="0" r="0" t="0"/>
-            <wp:docPr id="2" name="image3.png"/>
+            <wp:docPr id="2" name="image1.png"/>
             <a:graphic>
               <a:graphicData uri="http://schemas.openxmlformats.org/drawingml/2006/picture">
                 <pic:pic>
                   <pic:nvPicPr>
-                    <pic:cNvPr id="0" name="image3.png"/>
+                    <pic:cNvPr id="0" name="image1.png"/>
                     <pic:cNvPicPr preferRelativeResize="0"/>
                   </pic:nvPicPr>
                   <pic:blipFill>
@@ -46789,12 +46789,12 @@
           <wp:inline distB="114300" distT="114300" distL="114300" distR="114300">
             <wp:extent cx="5731200" cy="3924300"/>
             <wp:effectExtent b="0" l="0" r="0" t="0"/>
-            <wp:docPr id="4" name="image7.png"/>
+            <wp:docPr id="4" name="image13.png"/>
             <a:graphic>
               <a:graphicData uri="http://schemas.openxmlformats.org/drawingml/2006/picture">
                 <pic:pic>
                   <pic:nvPicPr>
-                    <pic:cNvPr id="0" name="image7.png"/>
+                    <pic:cNvPr id="0" name="image13.png"/>
                     <pic:cNvPicPr preferRelativeResize="0"/>
                   </pic:nvPicPr>
                   <pic:blipFill>
@@ -46843,12 +46843,12 @@
           <wp:inline distB="114300" distT="114300" distL="114300" distR="114300">
             <wp:extent cx="5731200" cy="3911600"/>
             <wp:effectExtent b="0" l="0" r="0" t="0"/>
-            <wp:docPr id="1" name="image10.png"/>
+            <wp:docPr id="1" name="image3.png"/>
             <a:graphic>
               <a:graphicData uri="http://schemas.openxmlformats.org/drawingml/2006/picture">
                 <pic:pic>
                   <pic:nvPicPr>
-                    <pic:cNvPr id="0" name="image10.png"/>
+                    <pic:cNvPr id="0" name="image3.png"/>
                     <pic:cNvPicPr preferRelativeResize="0"/>
                   </pic:nvPicPr>
                   <pic:blipFill>
@@ -46897,12 +46897,12 @@
           <wp:inline distB="114300" distT="114300" distL="114300" distR="114300">
             <wp:extent cx="5731200" cy="3924300"/>
             <wp:effectExtent b="0" l="0" r="0" t="0"/>
-            <wp:docPr id="7" name="image11.png"/>
+            <wp:docPr id="7" name="image6.png"/>
             <a:graphic>
               <a:graphicData uri="http://schemas.openxmlformats.org/drawingml/2006/picture">
                 <pic:pic>
                   <pic:nvPicPr>
-                    <pic:cNvPr id="0" name="image11.png"/>
+                    <pic:cNvPr id="0" name="image6.png"/>
                     <pic:cNvPicPr preferRelativeResize="0"/>
                   </pic:nvPicPr>
                   <pic:blipFill>
@@ -46967,12 +46967,12 @@
           <wp:inline distB="114300" distT="114300" distL="114300" distR="114300">
             <wp:extent cx="5731200" cy="3898900"/>
             <wp:effectExtent b="0" l="0" r="0" t="0"/>
-            <wp:docPr id="21" name="image20.png"/>
+            <wp:docPr id="21" name="image18.png"/>
             <a:graphic>
               <a:graphicData uri="http://schemas.openxmlformats.org/drawingml/2006/picture">
                 <pic:pic>
                   <pic:nvPicPr>
-                    <pic:cNvPr id="0" name="image20.png"/>
+                    <pic:cNvPr id="0" name="image18.png"/>
                     <pic:cNvPicPr preferRelativeResize="0"/>
                   </pic:nvPicPr>
                   <pic:blipFill>
@@ -48017,12 +48017,12 @@
         <wp:inline distB="114300" distT="114300" distL="114300" distR="114300">
           <wp:extent cx="1746413" cy="293715"/>
           <wp:effectExtent b="0" l="0" r="0" t="0"/>
-          <wp:docPr id="18" name="image1.png"/>
+          <wp:docPr id="18" name="image2.png"/>
           <a:graphic>
             <a:graphicData uri="http://schemas.openxmlformats.org/drawingml/2006/picture">
               <pic:pic>
                 <pic:nvPicPr>
-                  <pic:cNvPr id="0" name="image1.png"/>
+                  <pic:cNvPr id="0" name="image2.png"/>
                   <pic:cNvPicPr preferRelativeResize="0"/>
                 </pic:nvPicPr>
                 <pic:blipFill>

</xml_diff>